<commit_message>
lesson 158 - saturday
</commit_message>
<xml_diff>
--- a/english_via_skype/solutions/doc/lesson_154_celebrities_edit.docx
+++ b/english_via_skype/solutions/doc/lesson_154_celebrities_edit.docx
@@ -103,7 +103,7 @@
           <w:szCs w:val="32"/>
           <w:lang w:val="en-US"/>
         </w:rPr>
-        <w:t xml:space="preserve">line, bounce, </w:t>
+        <w:t xml:space="preserve">line, </w:t>
       </w:r>
       <w:r>
         <w:rPr>
@@ -112,6 +112,24 @@
           <w:szCs w:val="32"/>
           <w:lang w:val="en-US"/>
         </w:rPr>
+        <w:t>utmost</w:t>
+      </w:r>
+      <w:r>
+        <w:rPr>
+          <w:b/>
+          <w:sz w:val="32"/>
+          <w:szCs w:val="32"/>
+          <w:lang w:val="en-US"/>
+        </w:rPr>
+        <w:t xml:space="preserve">, </w:t>
+      </w:r>
+      <w:r>
+        <w:rPr>
+          <w:b/>
+          <w:sz w:val="32"/>
+          <w:szCs w:val="32"/>
+          <w:lang w:val="en-US"/>
+        </w:rPr>
         <w:t>eye</w:t>
       </w:r>
       <w:r>
@@ -121,7 +139,61 @@
           <w:szCs w:val="32"/>
           <w:lang w:val="en-US"/>
         </w:rPr>
-        <w:t xml:space="preserve">, , come, setback, , </w:t>
+        <w:t xml:space="preserve">, </w:t>
+      </w:r>
+      <w:r>
+        <w:rPr>
+          <w:b/>
+          <w:sz w:val="32"/>
+          <w:szCs w:val="32"/>
+          <w:lang w:val="en-US"/>
+        </w:rPr>
+        <w:t>toll</w:t>
+      </w:r>
+      <w:r>
+        <w:rPr>
+          <w:b/>
+          <w:sz w:val="32"/>
+          <w:szCs w:val="32"/>
+          <w:lang w:val="en-US"/>
+        </w:rPr>
+        <w:t xml:space="preserve">, </w:t>
+      </w:r>
+      <w:r>
+        <w:rPr>
+          <w:b/>
+          <w:sz w:val="32"/>
+          <w:szCs w:val="32"/>
+          <w:lang w:val="en-US"/>
+        </w:rPr>
+        <w:t>bounce</w:t>
+      </w:r>
+      <w:r>
+        <w:rPr>
+          <w:b/>
+          <w:sz w:val="32"/>
+          <w:szCs w:val="32"/>
+          <w:lang w:val="en-US"/>
+        </w:rPr>
+        <w:t xml:space="preserve">, setback, </w:t>
+      </w:r>
+      <w:r>
+        <w:rPr>
+          <w:b/>
+          <w:sz w:val="32"/>
+          <w:szCs w:val="32"/>
+          <w:lang w:val="en-US"/>
+        </w:rPr>
+        <w:t>cast</w:t>
+      </w:r>
+      <w:r>
+        <w:rPr>
+          <w:b/>
+          <w:sz w:val="32"/>
+          <w:szCs w:val="32"/>
+          <w:lang w:val="en-US"/>
+        </w:rPr>
+        <w:t xml:space="preserve">, </w:t>
       </w:r>
       <w:r>
         <w:rPr>
@@ -228,6 +300,22 @@
           <w:szCs w:val="32"/>
           <w:lang w:val="en-US"/>
         </w:rPr>
+        <w:t>coverage</w:t>
+      </w:r>
+      <w:r>
+        <w:rPr>
+          <w:sz w:val="32"/>
+          <w:szCs w:val="32"/>
+          <w:lang w:val="en-US"/>
+        </w:rPr>
+        <w:t xml:space="preserve">, findings, </w:t>
+      </w:r>
+      <w:r>
+        <w:rPr>
+          <w:sz w:val="32"/>
+          <w:szCs w:val="32"/>
+          <w:lang w:val="en-US"/>
+        </w:rPr>
         <w:t>intrusion</w:t>
       </w:r>
       <w:r>
@@ -236,508 +324,715 @@
           <w:szCs w:val="32"/>
           <w:lang w:val="en-US"/>
         </w:rPr>
-        <w:t>, findings, coverage</w:t>
-      </w:r>
-      <w:r>
-        <w:rPr>
-          <w:sz w:val="32"/>
-          <w:szCs w:val="32"/>
-          <w:lang w:val="en-US"/>
-        </w:rPr>
         <w:t>,</w:t>
+      </w:r>
+      <w:r>
+        <w:rPr>
+          <w:sz w:val="32"/>
+          <w:szCs w:val="32"/>
+          <w:lang w:val="en-US"/>
+        </w:rPr>
+        <w:t xml:space="preserve"> single, prying </w:t>
+      </w:r>
+    </w:p>
+    <w:p>
+      <w:pPr>
+        <w:rPr>
+          <w:sz w:val="32"/>
+          <w:szCs w:val="32"/>
+          <w:lang w:val="en-US"/>
+        </w:rPr>
+      </w:pPr>
+    </w:p>
+    <w:p>
+      <w:pPr>
+        <w:rPr>
+          <w:sz w:val="28"/>
+          <w:szCs w:val="28"/>
+          <w:lang w:val="en-US"/>
+        </w:rPr>
+      </w:pPr>
+      <w:r>
+        <w:rPr>
+          <w:sz w:val="28"/>
+          <w:szCs w:val="28"/>
+          <w:lang w:val="en-US"/>
+        </w:rPr>
+        <w:lastRenderedPageBreak/>
+        <w:t xml:space="preserve">- </w:t>
+      </w:r>
+      <w:r>
+        <w:rPr>
+          <w:sz w:val="28"/>
+          <w:szCs w:val="28"/>
+          <w:lang w:val="en-US"/>
+        </w:rPr>
+        <w:t xml:space="preserve">one-hit </w:t>
+      </w:r>
+      <w:r>
+        <w:rPr>
+          <w:sz w:val="28"/>
+          <w:szCs w:val="28"/>
+          <w:lang w:val="en-US"/>
+        </w:rPr>
+        <w:t>w</w:t>
+      </w:r>
+      <w:r>
+        <w:rPr>
+          <w:sz w:val="28"/>
+          <w:szCs w:val="28"/>
+          <w:lang w:val="en-US"/>
+        </w:rPr>
+        <w:t xml:space="preserve">onder , wear many different hats , </w:t>
+      </w:r>
+    </w:p>
+    <w:p>
+      <w:pPr>
+        <w:rPr>
+          <w:sz w:val="32"/>
+          <w:szCs w:val="32"/>
+          <w:lang w:val="en-US"/>
+        </w:rPr>
+      </w:pPr>
+      <w:r>
+        <w:rPr>
+          <w:sz w:val="32"/>
+          <w:szCs w:val="32"/>
+          <w:lang w:val="en-US"/>
+        </w:rPr>
+        <w:t>- rise to fame ( unprecedented talent , stroke of luck , concurrence of events)</w:t>
+      </w:r>
+    </w:p>
+    <w:p>
+      <w:pPr>
+        <w:rPr>
+          <w:sz w:val="32"/>
+          <w:szCs w:val="32"/>
+          <w:lang w:val="en-US"/>
+        </w:rPr>
+      </w:pPr>
+      <w:r>
+        <w:rPr>
+          <w:sz w:val="32"/>
+          <w:szCs w:val="32"/>
+          <w:lang w:val="en-US"/>
+        </w:rPr>
+        <w:t>- encroach on</w:t>
+      </w:r>
+      <w:r>
+        <w:rPr>
+          <w:sz w:val="32"/>
+          <w:szCs w:val="32"/>
+          <w:lang w:val="en-US"/>
+        </w:rPr>
+        <w:t xml:space="preserve">/ </w:t>
+      </w:r>
+      <w:r>
+        <w:rPr>
+          <w:sz w:val="32"/>
+          <w:szCs w:val="32"/>
+          <w:lang w:val="en-US"/>
+        </w:rPr>
+        <w:t>interfere with</w:t>
+      </w:r>
+      <w:r>
+        <w:rPr>
+          <w:sz w:val="32"/>
+          <w:szCs w:val="32"/>
+          <w:lang w:val="en-US"/>
+        </w:rPr>
+        <w:t>/</w:t>
+      </w:r>
+      <w:r>
+        <w:rPr>
+          <w:sz w:val="32"/>
+          <w:szCs w:val="32"/>
+          <w:lang w:val="en-US"/>
+        </w:rPr>
+        <w:t>denied the right to privacy</w:t>
+      </w:r>
+      <w:r>
+        <w:rPr>
+          <w:sz w:val="32"/>
+          <w:szCs w:val="32"/>
+          <w:lang w:val="en-US"/>
+        </w:rPr>
+        <w:t xml:space="preserve"> ( deprived of privacy)</w:t>
+      </w:r>
+    </w:p>
+    <w:p>
+      <w:pPr>
+        <w:rPr>
+          <w:sz w:val="32"/>
+          <w:szCs w:val="32"/>
+          <w:lang w:val="en-US"/>
+        </w:rPr>
+      </w:pPr>
+      <w:r>
+        <w:rPr>
+          <w:sz w:val="32"/>
+          <w:szCs w:val="32"/>
+          <w:lang w:val="en-US"/>
+        </w:rPr>
+        <w:t xml:space="preserve">- connotations </w:t>
+      </w:r>
+    </w:p>
+    <w:p>
+      <w:pPr>
+        <w:rPr>
+          <w:sz w:val="32"/>
+          <w:szCs w:val="32"/>
+          <w:lang w:val="en-US"/>
+        </w:rPr>
+      </w:pPr>
+      <w:r>
+        <w:rPr>
+          <w:sz w:val="32"/>
+          <w:szCs w:val="32"/>
+          <w:lang w:val="en-US"/>
+        </w:rPr>
+        <w:t>- under surveillance</w:t>
+      </w:r>
+    </w:p>
+    <w:p>
+      <w:pPr>
+        <w:rPr>
+          <w:sz w:val="32"/>
+          <w:szCs w:val="32"/>
+          <w:lang w:val="en-US"/>
+        </w:rPr>
+      </w:pPr>
+      <w:r>
+        <w:rPr>
+          <w:sz w:val="32"/>
+          <w:szCs w:val="32"/>
+          <w:lang w:val="en-US"/>
+        </w:rPr>
+        <w:t>- p</w:t>
+      </w:r>
+      <w:r>
+        <w:rPr>
+          <w:sz w:val="32"/>
+          <w:szCs w:val="32"/>
+          <w:lang w:val="en-US"/>
+        </w:rPr>
+        <w:t>oke your nose into</w:t>
+      </w:r>
+    </w:p>
+    <w:p>
+      <w:pPr>
+        <w:rPr>
+          <w:sz w:val="32"/>
+          <w:szCs w:val="32"/>
+          <w:lang w:val="en-US"/>
+        </w:rPr>
+      </w:pPr>
+      <w:r>
+        <w:rPr>
+          <w:sz w:val="32"/>
+          <w:szCs w:val="32"/>
+          <w:lang w:val="en-US"/>
+        </w:rPr>
+        <w:t>- exemplary - look up to /emulate</w:t>
+      </w:r>
+    </w:p>
+    <w:p>
+      <w:pPr>
+        <w:rPr>
+          <w:sz w:val="32"/>
+          <w:szCs w:val="32"/>
+          <w:lang w:val="en-US"/>
+        </w:rPr>
+      </w:pPr>
+      <w:r>
+        <w:rPr>
+          <w:sz w:val="32"/>
+          <w:szCs w:val="32"/>
+          <w:lang w:val="en-US"/>
+        </w:rPr>
+        <w:t>- prenuptial agreement/ take him to the cleaners</w:t>
+      </w:r>
+    </w:p>
+    <w:p>
+      <w:pPr>
+        <w:rPr>
+          <w:sz w:val="32"/>
+          <w:szCs w:val="32"/>
+          <w:lang w:val="en-US"/>
+        </w:rPr>
+      </w:pPr>
+      <w:r>
+        <w:rPr>
+          <w:sz w:val="32"/>
+          <w:szCs w:val="32"/>
+          <w:lang w:val="en-US"/>
+        </w:rPr>
+        <w:t>- e</w:t>
+      </w:r>
+      <w:r>
+        <w:rPr>
+          <w:sz w:val="32"/>
+          <w:szCs w:val="32"/>
+          <w:lang w:val="en-US"/>
+        </w:rPr>
+        <w:t>dge you on</w:t>
+      </w:r>
+    </w:p>
+    <w:p>
+      <w:pPr>
+        <w:rPr>
+          <w:sz w:val="32"/>
+          <w:szCs w:val="32"/>
+          <w:lang w:val="en-US"/>
+        </w:rPr>
+      </w:pPr>
+    </w:p>
+    <w:p>
+      <w:pPr>
+        <w:rPr>
+          <w:sz w:val="32"/>
+          <w:szCs w:val="32"/>
+          <w:lang w:val="en-US"/>
+        </w:rPr>
+      </w:pPr>
+    </w:p>
+    <w:p>
+      <w:pPr>
+        <w:rPr>
+          <w:sz w:val="32"/>
+          <w:szCs w:val="32"/>
+          <w:lang w:val="en-US"/>
+        </w:rPr>
+      </w:pPr>
+      <w:r>
+        <w:rPr>
+          <w:sz w:val="32"/>
+          <w:szCs w:val="32"/>
+          <w:lang w:val="en-US"/>
+        </w:rPr>
+        <w:t>h</w:t>
+      </w:r>
+      <w:r>
+        <w:rPr>
+          <w:sz w:val="32"/>
+          <w:szCs w:val="32"/>
+          <w:lang w:val="en-US"/>
+        </w:rPr>
+        <w:t>arass/stalk ,fabricate</w:t>
+      </w:r>
+      <w:r>
+        <w:rPr>
+          <w:sz w:val="32"/>
+          <w:szCs w:val="32"/>
+          <w:lang w:val="en-US"/>
+        </w:rPr>
+        <w:t>, unrivalled, resounding , lavish , glowing ,</w:t>
+      </w:r>
+      <w:r>
+        <w:rPr>
+          <w:sz w:val="32"/>
+          <w:szCs w:val="32"/>
+          <w:lang w:val="en-US"/>
+        </w:rPr>
+        <w:t>hounded , debunk</w:t>
+      </w:r>
+      <w:r>
+        <w:rPr>
+          <w:sz w:val="32"/>
+          <w:szCs w:val="32"/>
+          <w:lang w:val="en-US"/>
+        </w:rPr>
+        <w:t xml:space="preserve"> , frivolous , buzz , hit</w:t>
+      </w:r>
+    </w:p>
+    <w:p>
+      <w:pPr>
+        <w:rPr>
+          <w:sz w:val="32"/>
+          <w:szCs w:val="32"/>
+          <w:lang w:val="en-US"/>
+        </w:rPr>
+      </w:pPr>
+    </w:p>
+    <w:p>
+      <w:pPr>
+        <w:rPr>
+          <w:sz w:val="32"/>
+          <w:szCs w:val="32"/>
+          <w:lang w:val="en-US"/>
+        </w:rPr>
+      </w:pPr>
+      <w:r>
+        <w:rPr>
+          <w:sz w:val="32"/>
+          <w:szCs w:val="32"/>
+          <w:lang w:val="en-US"/>
+        </w:rPr>
+        <w:t>-</w:t>
+      </w:r>
+      <w:r>
+        <w:rPr>
+          <w:sz w:val="32"/>
+          <w:szCs w:val="32"/>
+          <w:lang w:val="en-US"/>
+        </w:rPr>
+        <w:t xml:space="preserve"> glowing</w:t>
+      </w:r>
+      <w:r>
+        <w:rPr>
+          <w:sz w:val="32"/>
+          <w:szCs w:val="32"/>
+          <w:lang w:val="en-US"/>
+        </w:rPr>
+        <w:t xml:space="preserve"> reviews</w:t>
+      </w:r>
+    </w:p>
+    <w:p>
+      <w:pPr>
+        <w:rPr>
+          <w:sz w:val="32"/>
+          <w:szCs w:val="32"/>
+          <w:lang w:val="en-US"/>
+        </w:rPr>
+      </w:pPr>
+      <w:r>
+        <w:rPr>
+          <w:sz w:val="32"/>
+          <w:szCs w:val="32"/>
+          <w:lang w:val="en-US"/>
+        </w:rPr>
+        <w:t xml:space="preserve">- </w:t>
+      </w:r>
+      <w:r>
+        <w:rPr>
+          <w:sz w:val="32"/>
+          <w:szCs w:val="32"/>
+          <w:lang w:val="en-US"/>
+        </w:rPr>
+        <w:t>fabricate</w:t>
+      </w:r>
+      <w:r>
+        <w:rPr>
+          <w:sz w:val="32"/>
+          <w:szCs w:val="32"/>
+          <w:lang w:val="en-US"/>
+        </w:rPr>
+        <w:t>/</w:t>
+      </w:r>
+      <w:r>
+        <w:rPr>
+          <w:sz w:val="32"/>
+          <w:szCs w:val="32"/>
+          <w:lang w:val="en-US"/>
+        </w:rPr>
+        <w:t>debunk</w:t>
+      </w:r>
+      <w:r>
+        <w:rPr>
+          <w:sz w:val="32"/>
+          <w:szCs w:val="32"/>
+          <w:lang w:val="en-US"/>
+        </w:rPr>
+        <w:t xml:space="preserve"> </w:t>
+      </w:r>
+      <w:r>
+        <w:rPr>
+          <w:sz w:val="32"/>
+          <w:szCs w:val="32"/>
+          <w:lang w:val="en-US"/>
+        </w:rPr>
+        <w:t>untrue story</w:t>
+      </w:r>
+    </w:p>
+    <w:p>
+      <w:pPr>
+        <w:rPr>
+          <w:sz w:val="32"/>
+          <w:szCs w:val="32"/>
+          <w:lang w:val="en-US"/>
+        </w:rPr>
+      </w:pPr>
+      <w:r>
+        <w:rPr>
+          <w:sz w:val="32"/>
+          <w:szCs w:val="32"/>
+          <w:lang w:val="en-US"/>
+        </w:rPr>
+        <w:t xml:space="preserve">- </w:t>
+      </w:r>
+      <w:r>
+        <w:rPr>
+          <w:sz w:val="32"/>
+          <w:szCs w:val="32"/>
+          <w:lang w:val="en-US"/>
+        </w:rPr>
+        <w:t xml:space="preserve">hounded </w:t>
+      </w:r>
+      <w:r>
+        <w:rPr>
+          <w:sz w:val="32"/>
+          <w:szCs w:val="32"/>
+          <w:lang w:val="en-US"/>
+        </w:rPr>
+        <w:t>by press</w:t>
+      </w:r>
+    </w:p>
+    <w:p>
+      <w:pPr>
+        <w:rPr>
+          <w:sz w:val="32"/>
+          <w:szCs w:val="32"/>
+          <w:lang w:val="en-US"/>
+        </w:rPr>
+      </w:pPr>
+      <w:r>
+        <w:rPr>
+          <w:sz w:val="32"/>
+          <w:szCs w:val="32"/>
+          <w:lang w:val="en-US"/>
+        </w:rPr>
+        <w:t xml:space="preserve">- hit </w:t>
+      </w:r>
+      <w:r>
+        <w:rPr>
+          <w:sz w:val="32"/>
+          <w:szCs w:val="32"/>
+          <w:lang w:val="en-US"/>
+        </w:rPr>
+        <w:t>the headlines</w:t>
+      </w:r>
+    </w:p>
+    <w:p>
+      <w:pPr>
+        <w:rPr>
+          <w:sz w:val="32"/>
+          <w:szCs w:val="32"/>
+          <w:lang w:val="en-US"/>
+        </w:rPr>
+      </w:pPr>
+      <w:r>
+        <w:rPr>
+          <w:sz w:val="32"/>
+          <w:szCs w:val="32"/>
+          <w:lang w:val="en-US"/>
+        </w:rPr>
+        <w:t xml:space="preserve">- </w:t>
+      </w:r>
+      <w:r>
+        <w:rPr>
+          <w:sz w:val="32"/>
+          <w:szCs w:val="32"/>
+          <w:lang w:val="en-US"/>
+        </w:rPr>
+        <w:t xml:space="preserve">frivolous </w:t>
+      </w:r>
+      <w:r>
+        <w:rPr>
+          <w:sz w:val="32"/>
+          <w:szCs w:val="32"/>
+          <w:lang w:val="en-US"/>
+        </w:rPr>
+        <w:t>actress</w:t>
+      </w:r>
+    </w:p>
+    <w:p>
+      <w:pPr>
+        <w:rPr>
+          <w:sz w:val="32"/>
+          <w:szCs w:val="32"/>
+          <w:lang w:val="en-US"/>
+        </w:rPr>
+      </w:pPr>
+      <w:r>
+        <w:rPr>
+          <w:sz w:val="32"/>
+          <w:szCs w:val="32"/>
+          <w:lang w:val="en-US"/>
+        </w:rPr>
+        <w:t xml:space="preserve">- create buzz </w:t>
+      </w:r>
+      <w:r>
+        <w:rPr>
+          <w:sz w:val="32"/>
+          <w:szCs w:val="32"/>
+          <w:lang w:val="en-US"/>
+        </w:rPr>
+        <w:t>around yourself</w:t>
+      </w:r>
+    </w:p>
+    <w:p>
+      <w:pPr>
+        <w:rPr>
+          <w:sz w:val="32"/>
+          <w:szCs w:val="32"/>
+          <w:lang w:val="en-US"/>
+        </w:rPr>
+      </w:pPr>
+      <w:r>
+        <w:rPr>
+          <w:sz w:val="32"/>
+          <w:szCs w:val="32"/>
+          <w:lang w:val="en-US"/>
+        </w:rPr>
+        <w:t xml:space="preserve">- </w:t>
+      </w:r>
+      <w:r>
+        <w:rPr>
+          <w:sz w:val="32"/>
+          <w:szCs w:val="32"/>
+          <w:lang w:val="en-US"/>
+        </w:rPr>
+        <w:t xml:space="preserve">lavish </w:t>
+      </w:r>
+      <w:r>
+        <w:rPr>
+          <w:sz w:val="32"/>
+          <w:szCs w:val="32"/>
+          <w:lang w:val="en-US"/>
+        </w:rPr>
+        <w:t>lifestyle</w:t>
+      </w:r>
+    </w:p>
+    <w:p>
+      <w:pPr>
+        <w:rPr>
+          <w:sz w:val="32"/>
+          <w:szCs w:val="32"/>
+          <w:lang w:val="en-US"/>
+        </w:rPr>
+      </w:pPr>
+      <w:r>
+        <w:rPr>
+          <w:sz w:val="32"/>
+          <w:szCs w:val="32"/>
+          <w:lang w:val="en-US"/>
+        </w:rPr>
+        <w:t>-</w:t>
+      </w:r>
+      <w:r>
+        <w:rPr>
+          <w:sz w:val="32"/>
+          <w:szCs w:val="32"/>
+          <w:lang w:val="en-US"/>
+        </w:rPr>
+        <w:t xml:space="preserve"> harass/stalk </w:t>
+      </w:r>
+      <w:r>
+        <w:rPr>
+          <w:sz w:val="32"/>
+          <w:szCs w:val="32"/>
+          <w:lang w:val="en-US"/>
+        </w:rPr>
+        <w:t>celebrity</w:t>
       </w:r>
       <w:bookmarkStart w:id="0" w:name="_GoBack"/>
       <w:bookmarkEnd w:id="0"/>
-      <w:r>
-        <w:rPr>
-          <w:sz w:val="32"/>
-          <w:szCs w:val="32"/>
-          <w:lang w:val="en-US"/>
-        </w:rPr>
-        <w:t xml:space="preserve"> single, prying </w:t>
-      </w:r>
-    </w:p>
-    <w:p>
-      <w:pPr>
-        <w:rPr>
-          <w:sz w:val="28"/>
-          <w:szCs w:val="28"/>
-          <w:lang w:val="en-US"/>
-        </w:rPr>
-      </w:pPr>
-      <w:r>
-        <w:rPr>
-          <w:sz w:val="28"/>
-          <w:szCs w:val="28"/>
+    </w:p>
+    <w:p>
+      <w:pPr>
+        <w:rPr>
+          <w:sz w:val="32"/>
+          <w:szCs w:val="32"/>
+          <w:lang w:val="en-US"/>
+        </w:rPr>
+      </w:pPr>
+      <w:r>
+        <w:rPr>
+          <w:sz w:val="32"/>
+          <w:szCs w:val="32"/>
           <w:lang w:val="en-US"/>
         </w:rPr>
         <w:t xml:space="preserve">- </w:t>
       </w:r>
       <w:r>
         <w:rPr>
-          <w:sz w:val="28"/>
-          <w:szCs w:val="28"/>
-          <w:lang w:val="en-US"/>
-        </w:rPr>
-        <w:t xml:space="preserve">one-hit </w:t>
-      </w:r>
-      <w:r>
-        <w:rPr>
-          <w:sz w:val="28"/>
-          <w:szCs w:val="28"/>
-          <w:lang w:val="en-US"/>
-        </w:rPr>
-        <w:t>w</w:t>
-      </w:r>
-      <w:r>
-        <w:rPr>
-          <w:sz w:val="28"/>
-          <w:szCs w:val="28"/>
-          <w:lang w:val="en-US"/>
-        </w:rPr>
-        <w:t xml:space="preserve">onder , wear many different hats , </w:t>
-      </w:r>
-    </w:p>
-    <w:p>
-      <w:pPr>
-        <w:rPr>
-          <w:sz w:val="32"/>
-          <w:szCs w:val="32"/>
-          <w:lang w:val="en-US"/>
-        </w:rPr>
-      </w:pPr>
-      <w:r>
-        <w:rPr>
-          <w:sz w:val="32"/>
-          <w:szCs w:val="32"/>
-          <w:lang w:val="en-US"/>
-        </w:rPr>
-        <w:lastRenderedPageBreak/>
-        <w:t>- rise to fame ( unprecedented talent , stroke of luck , concurrence of events)</w:t>
-      </w:r>
-    </w:p>
-    <w:p>
-      <w:pPr>
-        <w:rPr>
-          <w:sz w:val="32"/>
-          <w:szCs w:val="32"/>
-          <w:lang w:val="en-US"/>
-        </w:rPr>
-      </w:pPr>
-      <w:r>
-        <w:rPr>
-          <w:sz w:val="32"/>
-          <w:szCs w:val="32"/>
-          <w:lang w:val="en-US"/>
-        </w:rPr>
-        <w:t>- encroach on</w:t>
-      </w:r>
-      <w:r>
-        <w:rPr>
-          <w:sz w:val="32"/>
-          <w:szCs w:val="32"/>
-          <w:lang w:val="en-US"/>
-        </w:rPr>
-        <w:t xml:space="preserve">/ </w:t>
-      </w:r>
-      <w:r>
-        <w:rPr>
-          <w:sz w:val="32"/>
-          <w:szCs w:val="32"/>
-          <w:lang w:val="en-US"/>
-        </w:rPr>
-        <w:t xml:space="preserve"> interfere with</w:t>
-      </w:r>
-      <w:r>
-        <w:rPr>
-          <w:sz w:val="32"/>
-          <w:szCs w:val="32"/>
-          <w:lang w:val="en-US"/>
-        </w:rPr>
-        <w:t>/ denied the right to privacy</w:t>
-      </w:r>
-      <w:r>
-        <w:rPr>
-          <w:sz w:val="32"/>
-          <w:szCs w:val="32"/>
-          <w:lang w:val="en-US"/>
-        </w:rPr>
-        <w:t xml:space="preserve"> ( deprived of privacy)</w:t>
-      </w:r>
-    </w:p>
-    <w:p>
-      <w:pPr>
-        <w:rPr>
-          <w:sz w:val="32"/>
-          <w:szCs w:val="32"/>
-          <w:lang w:val="en-US"/>
-        </w:rPr>
-      </w:pPr>
-      <w:r>
-        <w:rPr>
-          <w:sz w:val="32"/>
-          <w:szCs w:val="32"/>
-          <w:lang w:val="en-US"/>
-        </w:rPr>
-        <w:t xml:space="preserve">- connotations </w:t>
-      </w:r>
-    </w:p>
-    <w:p>
-      <w:pPr>
-        <w:rPr>
-          <w:sz w:val="32"/>
-          <w:szCs w:val="32"/>
-          <w:lang w:val="en-US"/>
-        </w:rPr>
-      </w:pPr>
-      <w:r>
-        <w:rPr>
-          <w:sz w:val="32"/>
-          <w:szCs w:val="32"/>
-          <w:lang w:val="en-US"/>
-        </w:rPr>
-        <w:t>- under surveillance</w:t>
-      </w:r>
-    </w:p>
-    <w:p>
-      <w:pPr>
-        <w:rPr>
-          <w:sz w:val="32"/>
-          <w:szCs w:val="32"/>
-          <w:lang w:val="en-US"/>
-        </w:rPr>
-      </w:pPr>
-      <w:r>
-        <w:rPr>
-          <w:sz w:val="32"/>
-          <w:szCs w:val="32"/>
-          <w:lang w:val="en-US"/>
-        </w:rPr>
-        <w:t>- p</w:t>
-      </w:r>
-      <w:r>
-        <w:rPr>
-          <w:sz w:val="32"/>
-          <w:szCs w:val="32"/>
-          <w:lang w:val="en-US"/>
-        </w:rPr>
-        <w:t>oke your nose into</w:t>
-      </w:r>
-    </w:p>
-    <w:p>
-      <w:pPr>
-        <w:rPr>
-          <w:sz w:val="32"/>
-          <w:szCs w:val="32"/>
-          <w:lang w:val="en-US"/>
-        </w:rPr>
-      </w:pPr>
-      <w:r>
-        <w:rPr>
-          <w:sz w:val="32"/>
-          <w:szCs w:val="32"/>
-          <w:lang w:val="en-US"/>
-        </w:rPr>
-        <w:t>- exemplary - look up to /emulate</w:t>
-      </w:r>
-    </w:p>
-    <w:p>
-      <w:pPr>
-        <w:rPr>
-          <w:sz w:val="32"/>
-          <w:szCs w:val="32"/>
-          <w:lang w:val="en-US"/>
-        </w:rPr>
-      </w:pPr>
-      <w:r>
-        <w:rPr>
-          <w:sz w:val="32"/>
-          <w:szCs w:val="32"/>
-          <w:lang w:val="en-US"/>
-        </w:rPr>
-        <w:t>- prenuptial agreement/ take him to the cleaners</w:t>
-      </w:r>
-    </w:p>
-    <w:p>
-      <w:pPr>
-        <w:rPr>
-          <w:sz w:val="32"/>
-          <w:szCs w:val="32"/>
-          <w:lang w:val="en-US"/>
-        </w:rPr>
-      </w:pPr>
-      <w:r>
-        <w:rPr>
-          <w:sz w:val="32"/>
-          <w:szCs w:val="32"/>
-          <w:lang w:val="en-US"/>
-        </w:rPr>
-        <w:t>- e</w:t>
-      </w:r>
-      <w:r>
-        <w:rPr>
-          <w:sz w:val="32"/>
-          <w:szCs w:val="32"/>
-          <w:lang w:val="en-US"/>
-        </w:rPr>
-        <w:t>dge you on</w:t>
-      </w:r>
-    </w:p>
-    <w:p>
-      <w:pPr>
-        <w:rPr>
-          <w:sz w:val="32"/>
-          <w:szCs w:val="32"/>
-          <w:lang w:val="en-US"/>
-        </w:rPr>
-      </w:pPr>
-    </w:p>
-    <w:p>
-      <w:pPr>
-        <w:rPr>
-          <w:sz w:val="32"/>
-          <w:szCs w:val="32"/>
-          <w:lang w:val="en-US"/>
-        </w:rPr>
-      </w:pPr>
-    </w:p>
-    <w:p>
-      <w:pPr>
-        <w:rPr>
-          <w:sz w:val="32"/>
-          <w:szCs w:val="32"/>
-          <w:lang w:val="en-US"/>
-        </w:rPr>
-      </w:pPr>
-      <w:r>
-        <w:rPr>
-          <w:sz w:val="32"/>
-          <w:szCs w:val="32"/>
-          <w:lang w:val="en-US"/>
-        </w:rPr>
-        <w:t>h</w:t>
-      </w:r>
-      <w:r>
-        <w:rPr>
-          <w:sz w:val="32"/>
-          <w:szCs w:val="32"/>
-          <w:lang w:val="en-US"/>
-        </w:rPr>
-        <w:t>arass/stalk ,fabricate</w:t>
-      </w:r>
-      <w:r>
-        <w:rPr>
-          <w:sz w:val="32"/>
-          <w:szCs w:val="32"/>
-          <w:lang w:val="en-US"/>
-        </w:rPr>
-        <w:t>, unrivalled, resounding , lavish , glowing ,</w:t>
-      </w:r>
-      <w:r>
-        <w:rPr>
-          <w:sz w:val="32"/>
-          <w:szCs w:val="32"/>
-          <w:lang w:val="en-US"/>
-        </w:rPr>
-        <w:t>hounded , debunk</w:t>
-      </w:r>
-      <w:r>
-        <w:rPr>
-          <w:sz w:val="32"/>
-          <w:szCs w:val="32"/>
-          <w:lang w:val="en-US"/>
-        </w:rPr>
-        <w:t xml:space="preserve"> , frivolous , buzz , hit</w:t>
-      </w:r>
-    </w:p>
-    <w:p>
-      <w:pPr>
-        <w:rPr>
-          <w:sz w:val="32"/>
-          <w:szCs w:val="32"/>
-          <w:lang w:val="en-US"/>
-        </w:rPr>
-      </w:pPr>
-    </w:p>
-    <w:p>
-      <w:pPr>
-        <w:rPr>
-          <w:sz w:val="32"/>
-          <w:szCs w:val="32"/>
-          <w:lang w:val="en-US"/>
-        </w:rPr>
-      </w:pPr>
-      <w:r>
-        <w:rPr>
-          <w:sz w:val="32"/>
-          <w:szCs w:val="32"/>
-          <w:lang w:val="en-US"/>
-        </w:rPr>
-        <w:t>- reviews</w:t>
-      </w:r>
-    </w:p>
-    <w:p>
-      <w:pPr>
-        <w:rPr>
-          <w:sz w:val="32"/>
-          <w:szCs w:val="32"/>
-          <w:lang w:val="en-US"/>
-        </w:rPr>
-      </w:pPr>
-      <w:r>
-        <w:rPr>
-          <w:sz w:val="32"/>
-          <w:szCs w:val="32"/>
-          <w:lang w:val="en-US"/>
-        </w:rPr>
-        <w:t>- untrue story</w:t>
-      </w:r>
-    </w:p>
-    <w:p>
-      <w:pPr>
-        <w:rPr>
-          <w:sz w:val="32"/>
-          <w:szCs w:val="32"/>
-          <w:lang w:val="en-US"/>
-        </w:rPr>
-      </w:pPr>
-      <w:r>
-        <w:rPr>
-          <w:sz w:val="32"/>
-          <w:szCs w:val="32"/>
-          <w:lang w:val="en-US"/>
-        </w:rPr>
-        <w:t>- by press</w:t>
-      </w:r>
-    </w:p>
-    <w:p>
-      <w:pPr>
-        <w:rPr>
-          <w:sz w:val="32"/>
-          <w:szCs w:val="32"/>
-          <w:lang w:val="en-US"/>
-        </w:rPr>
-      </w:pPr>
-      <w:r>
-        <w:rPr>
-          <w:sz w:val="32"/>
-          <w:szCs w:val="32"/>
-          <w:lang w:val="en-US"/>
-        </w:rPr>
-        <w:t>- ……………………..the headlines</w:t>
-      </w:r>
-    </w:p>
-    <w:p>
-      <w:pPr>
-        <w:rPr>
-          <w:sz w:val="32"/>
-          <w:szCs w:val="32"/>
-          <w:lang w:val="en-US"/>
-        </w:rPr>
-      </w:pPr>
-      <w:r>
-        <w:rPr>
-          <w:sz w:val="32"/>
-          <w:szCs w:val="32"/>
-          <w:lang w:val="en-US"/>
-        </w:rPr>
-        <w:t>- actress</w:t>
-      </w:r>
-    </w:p>
-    <w:p>
-      <w:pPr>
-        <w:rPr>
-          <w:sz w:val="32"/>
-          <w:szCs w:val="32"/>
-          <w:lang w:val="en-US"/>
-        </w:rPr>
-      </w:pPr>
-      <w:r>
-        <w:rPr>
-          <w:sz w:val="32"/>
-          <w:szCs w:val="32"/>
-          <w:lang w:val="en-US"/>
-        </w:rPr>
-        <w:t>- create ……………………..around yourself</w:t>
-      </w:r>
-    </w:p>
-    <w:p>
-      <w:pPr>
-        <w:rPr>
-          <w:sz w:val="32"/>
-          <w:szCs w:val="32"/>
-          <w:lang w:val="en-US"/>
-        </w:rPr>
-      </w:pPr>
-      <w:r>
-        <w:rPr>
-          <w:sz w:val="32"/>
-          <w:szCs w:val="32"/>
-          <w:lang w:val="en-US"/>
-        </w:rPr>
-        <w:t>- lifestyle</w:t>
-      </w:r>
-    </w:p>
-    <w:p>
-      <w:pPr>
-        <w:rPr>
-          <w:sz w:val="32"/>
-          <w:szCs w:val="32"/>
-          <w:lang w:val="en-US"/>
-        </w:rPr>
-      </w:pPr>
-      <w:r>
-        <w:rPr>
-          <w:sz w:val="32"/>
-          <w:szCs w:val="32"/>
-          <w:lang w:val="en-US"/>
-        </w:rPr>
-        <w:t>-celebrity</w:t>
-      </w:r>
-    </w:p>
-    <w:p>
-      <w:pPr>
-        <w:rPr>
-          <w:sz w:val="32"/>
-          <w:szCs w:val="32"/>
-        </w:rPr>
-      </w:pPr>
-      <w:r>
-        <w:rPr>
-          <w:sz w:val="32"/>
-          <w:szCs w:val="32"/>
-        </w:rPr>
-        <w:t>- falsehood</w:t>
-      </w:r>
-    </w:p>
-    <w:p>
-      <w:pPr>
-        <w:rPr>
-          <w:sz w:val="32"/>
-          <w:szCs w:val="32"/>
-        </w:rPr>
-      </w:pPr>
-      <w:r>
-        <w:rPr>
-          <w:sz w:val="32"/>
-          <w:szCs w:val="32"/>
-        </w:rPr>
-        <w:t>- success</w:t>
-      </w:r>
-    </w:p>
-    <w:p>
-      <w:pPr>
-        <w:rPr>
-          <w:sz w:val="32"/>
-          <w:szCs w:val="32"/>
-        </w:rPr>
-      </w:pPr>
-      <w:r>
-        <w:rPr>
-          <w:sz w:val="32"/>
-          <w:szCs w:val="32"/>
-        </w:rPr>
-        <w:t>- talent</w:t>
+          <w:sz w:val="32"/>
+          <w:szCs w:val="32"/>
+          <w:lang w:val="en-US"/>
+        </w:rPr>
+        <w:t xml:space="preserve">debunk </w:t>
+      </w:r>
+      <w:r>
+        <w:rPr>
+          <w:sz w:val="32"/>
+          <w:szCs w:val="32"/>
+          <w:lang w:val="en-US"/>
+        </w:rPr>
+        <w:t>falsehood</w:t>
+      </w:r>
+    </w:p>
+    <w:p>
+      <w:pPr>
+        <w:rPr>
+          <w:sz w:val="32"/>
+          <w:szCs w:val="32"/>
+          <w:lang w:val="en-US"/>
+        </w:rPr>
+      </w:pPr>
+      <w:r>
+        <w:rPr>
+          <w:sz w:val="32"/>
+          <w:szCs w:val="32"/>
+          <w:lang w:val="en-US"/>
+        </w:rPr>
+        <w:t xml:space="preserve">- </w:t>
+      </w:r>
+      <w:r>
+        <w:rPr>
+          <w:sz w:val="32"/>
+          <w:szCs w:val="32"/>
+          <w:lang w:val="en-US"/>
+        </w:rPr>
+        <w:t xml:space="preserve">resounding </w:t>
+      </w:r>
+      <w:r>
+        <w:rPr>
+          <w:sz w:val="32"/>
+          <w:szCs w:val="32"/>
+          <w:lang w:val="en-US"/>
+        </w:rPr>
+        <w:t>success</w:t>
+      </w:r>
+    </w:p>
+    <w:p>
+      <w:pPr>
+        <w:rPr>
+          <w:sz w:val="32"/>
+          <w:szCs w:val="32"/>
+          <w:lang w:val="en-US"/>
+        </w:rPr>
+      </w:pPr>
+      <w:r>
+        <w:rPr>
+          <w:sz w:val="32"/>
+          <w:szCs w:val="32"/>
+          <w:lang w:val="en-US"/>
+        </w:rPr>
+        <w:t xml:space="preserve">- </w:t>
+      </w:r>
+      <w:r>
+        <w:rPr>
+          <w:sz w:val="32"/>
+          <w:szCs w:val="32"/>
+          <w:lang w:val="en-US"/>
+        </w:rPr>
+        <w:t>unrivalled</w:t>
+      </w:r>
+      <w:r>
+        <w:rPr>
+          <w:sz w:val="32"/>
+          <w:szCs w:val="32"/>
+          <w:lang w:val="en-US"/>
+        </w:rPr>
+        <w:t xml:space="preserve"> </w:t>
+      </w:r>
+      <w:r>
+        <w:rPr>
+          <w:sz w:val="32"/>
+          <w:szCs w:val="32"/>
+          <w:lang w:val="en-US"/>
+        </w:rPr>
+        <w:t>talent</w:t>
       </w:r>
     </w:p>
     <w:p>
@@ -746,7 +1041,7 @@
           <w:noProof/>
           <w:sz w:val="36"/>
           <w:szCs w:val="36"/>
-          <w:lang w:eastAsia="pl-PL"/>
+          <w:lang w:val="en-US" w:eastAsia="pl-PL"/>
         </w:rPr>
       </w:pPr>
     </w:p>

</xml_diff>

<commit_message>
lesson 158 - homework
</commit_message>
<xml_diff>
--- a/english_via_skype/solutions/doc/lesson_154_celebrities_edit.docx
+++ b/english_via_skype/solutions/doc/lesson_154_celebrities_edit.docx
@@ -725,15 +725,7 @@
           <w:szCs w:val="32"/>
           <w:lang w:val="en-US"/>
         </w:rPr>
-        <w:t>debunk</w:t>
-      </w:r>
-      <w:r>
-        <w:rPr>
-          <w:sz w:val="32"/>
-          <w:szCs w:val="32"/>
-          <w:lang w:val="en-US"/>
-        </w:rPr>
-        <w:t xml:space="preserve"> </w:t>
+        <w:t xml:space="preserve">debunk </w:t>
       </w:r>
       <w:r>
         <w:rPr>
@@ -925,8 +917,6 @@
         </w:rPr>
         <w:t>celebrity</w:t>
       </w:r>
-      <w:bookmarkStart w:id="0" w:name="_GoBack"/>
-      <w:bookmarkEnd w:id="0"/>
     </w:p>
     <w:p>
       <w:pPr>
@@ -1173,6 +1163,257 @@
           </wp:inline>
         </w:drawing>
       </w:r>
+    </w:p>
+    <w:p>
+      <w:pPr>
+        <w:rPr>
+          <w:sz w:val="32"/>
+          <w:szCs w:val="32"/>
+        </w:rPr>
+      </w:pPr>
+    </w:p>
+    <w:p>
+      <w:pPr>
+        <w:rPr>
+          <w:sz w:val="32"/>
+          <w:szCs w:val="32"/>
+          <w:lang w:val="en-US"/>
+        </w:rPr>
+      </w:pPr>
+      <w:r>
+        <w:rPr>
+          <w:sz w:val="32"/>
+          <w:szCs w:val="32"/>
+          <w:lang w:val="en-US"/>
+        </w:rPr>
+        <w:t>1.</w:t>
+      </w:r>
+      <w:r>
+        <w:rPr>
+          <w:sz w:val="32"/>
+          <w:szCs w:val="32"/>
+          <w:lang w:val="en-US"/>
+        </w:rPr>
+        <w:t xml:space="preserve"> </w:t>
+      </w:r>
+      <w:r>
+        <w:rPr>
+          <w:sz w:val="32"/>
+          <w:szCs w:val="32"/>
+          <w:lang w:val="en-US"/>
+        </w:rPr>
+        <w:t>intrusion</w:t>
+      </w:r>
+    </w:p>
+    <w:p>
+      <w:pPr>
+        <w:rPr>
+          <w:sz w:val="32"/>
+          <w:szCs w:val="32"/>
+          <w:lang w:val="en-US"/>
+        </w:rPr>
+      </w:pPr>
+      <w:r>
+        <w:rPr>
+          <w:sz w:val="32"/>
+          <w:szCs w:val="32"/>
+          <w:lang w:val="en-US"/>
+        </w:rPr>
+        <w:t>2.</w:t>
+      </w:r>
+      <w:r>
+        <w:rPr>
+          <w:sz w:val="32"/>
+          <w:szCs w:val="32"/>
+          <w:lang w:val="en-US"/>
+        </w:rPr>
+        <w:t xml:space="preserve"> tabloid</w:t>
+      </w:r>
+    </w:p>
+    <w:p>
+      <w:pPr>
+        <w:rPr>
+          <w:sz w:val="32"/>
+          <w:szCs w:val="32"/>
+          <w:lang w:val="en-US"/>
+        </w:rPr>
+      </w:pPr>
+      <w:r>
+        <w:rPr>
+          <w:sz w:val="32"/>
+          <w:szCs w:val="32"/>
+          <w:lang w:val="en-US"/>
+        </w:rPr>
+        <w:t>3.</w:t>
+      </w:r>
+      <w:r>
+        <w:rPr>
+          <w:sz w:val="32"/>
+          <w:szCs w:val="32"/>
+          <w:lang w:val="en-US"/>
+        </w:rPr>
+        <w:t xml:space="preserve"> </w:t>
+      </w:r>
+      <w:r>
+        <w:rPr>
+          <w:sz w:val="32"/>
+          <w:szCs w:val="32"/>
+          <w:lang w:val="en-US"/>
+        </w:rPr>
+        <w:t>alleged</w:t>
+      </w:r>
+    </w:p>
+    <w:p>
+      <w:pPr>
+        <w:rPr>
+          <w:sz w:val="32"/>
+          <w:szCs w:val="32"/>
+          <w:lang w:val="en-US"/>
+        </w:rPr>
+      </w:pPr>
+      <w:r>
+        <w:rPr>
+          <w:sz w:val="32"/>
+          <w:szCs w:val="32"/>
+          <w:lang w:val="en-US"/>
+        </w:rPr>
+        <w:t>4. deserve</w:t>
+      </w:r>
+    </w:p>
+    <w:p>
+      <w:pPr>
+        <w:rPr>
+          <w:sz w:val="32"/>
+          <w:szCs w:val="32"/>
+          <w:lang w:val="en-US"/>
+        </w:rPr>
+      </w:pPr>
+      <w:r>
+        <w:rPr>
+          <w:sz w:val="32"/>
+          <w:szCs w:val="32"/>
+          <w:lang w:val="en-US"/>
+        </w:rPr>
+        <w:t>5.</w:t>
+      </w:r>
+      <w:r>
+        <w:rPr>
+          <w:sz w:val="32"/>
+          <w:szCs w:val="32"/>
+          <w:lang w:val="en-US"/>
+        </w:rPr>
+        <w:t xml:space="preserve"> a</w:t>
+      </w:r>
+      <w:r>
+        <w:rPr>
+          <w:sz w:val="32"/>
+          <w:szCs w:val="32"/>
+          <w:lang w:val="en-US"/>
+        </w:rPr>
+        <w:t>llegation</w:t>
+      </w:r>
+    </w:p>
+    <w:p>
+      <w:pPr>
+        <w:rPr>
+          <w:sz w:val="32"/>
+          <w:szCs w:val="32"/>
+          <w:lang w:val="en-US"/>
+        </w:rPr>
+      </w:pPr>
+      <w:r>
+        <w:rPr>
+          <w:sz w:val="32"/>
+          <w:szCs w:val="32"/>
+          <w:lang w:val="en-US"/>
+        </w:rPr>
+        <w:t>6. privacy</w:t>
+      </w:r>
+    </w:p>
+    <w:p>
+      <w:pPr>
+        <w:rPr>
+          <w:sz w:val="32"/>
+          <w:szCs w:val="32"/>
+          <w:lang w:val="en-US"/>
+        </w:rPr>
+      </w:pPr>
+      <w:r>
+        <w:rPr>
+          <w:sz w:val="32"/>
+          <w:szCs w:val="32"/>
+          <w:lang w:val="en-US"/>
+        </w:rPr>
+        <w:t>7.</w:t>
+      </w:r>
+      <w:r>
+        <w:rPr>
+          <w:sz w:val="32"/>
+          <w:szCs w:val="32"/>
+          <w:lang w:val="en-US"/>
+        </w:rPr>
+        <w:t xml:space="preserve"> </w:t>
+      </w:r>
+      <w:r>
+        <w:rPr>
+          <w:sz w:val="32"/>
+          <w:szCs w:val="32"/>
+          <w:lang w:val="en-US"/>
+        </w:rPr>
+        <w:t>exclusive</w:t>
+      </w:r>
+    </w:p>
+    <w:p>
+      <w:pPr>
+        <w:rPr>
+          <w:sz w:val="32"/>
+          <w:szCs w:val="32"/>
+          <w:lang w:val="en-US"/>
+        </w:rPr>
+      </w:pPr>
+      <w:r>
+        <w:rPr>
+          <w:sz w:val="32"/>
+          <w:szCs w:val="32"/>
+          <w:lang w:val="en-US"/>
+        </w:rPr>
+        <w:t xml:space="preserve">8. </w:t>
+      </w:r>
+      <w:r>
+        <w:rPr>
+          <w:sz w:val="32"/>
+          <w:szCs w:val="32"/>
+          <w:lang w:val="en-US"/>
+        </w:rPr>
+        <w:t>coverage</w:t>
+      </w:r>
+    </w:p>
+    <w:p>
+      <w:pPr>
+        <w:rPr>
+          <w:sz w:val="32"/>
+          <w:szCs w:val="32"/>
+          <w:lang w:val="en-US"/>
+        </w:rPr>
+      </w:pPr>
+      <w:r>
+        <w:rPr>
+          <w:sz w:val="32"/>
+          <w:szCs w:val="32"/>
+          <w:lang w:val="en-US"/>
+        </w:rPr>
+        <w:t xml:space="preserve">9. </w:t>
+      </w:r>
+      <w:r>
+        <w:rPr>
+          <w:sz w:val="32"/>
+          <w:szCs w:val="32"/>
+          <w:lang w:val="en-US"/>
+        </w:rPr>
+        <w:t>scandal</w:t>
+      </w:r>
+      <w:bookmarkStart w:id="0" w:name="_GoBack"/>
+      <w:bookmarkEnd w:id="0"/>
     </w:p>
     <w:sectPr>
       <w:pgSz w:w="11906" w:h="16838"/>

</xml_diff>

<commit_message>
lesson 159 - monday
</commit_message>
<xml_diff>
--- a/english_via_skype/solutions/doc/lesson_154_celebrities_edit.docx
+++ b/english_via_skype/solutions/doc/lesson_154_celebrities_edit.docx
@@ -84,7 +84,18 @@
           <w:szCs w:val="32"/>
           <w:lang w:val="en-US"/>
         </w:rPr>
-        <w:t>ine , cast , through, bounce, utmost, setback</w:t>
+        <w:t>ine , cast , through</w:t>
+      </w:r>
+      <w:bookmarkStart w:id="0" w:name="_GoBack"/>
+      <w:bookmarkEnd w:id="0"/>
+      <w:r>
+        <w:rPr>
+          <w:b/>
+          <w:sz w:val="32"/>
+          <w:szCs w:val="32"/>
+          <w:lang w:val="en-US"/>
+        </w:rPr>
+        <w:t>, bounce, utmost, setback</w:t>
       </w:r>
     </w:p>
     <w:p>
@@ -1202,6 +1213,130 @@
           <w:szCs w:val="32"/>
           <w:lang w:val="en-US"/>
         </w:rPr>
+        <w:t>coverage</w:t>
+      </w:r>
+    </w:p>
+    <w:p>
+      <w:pPr>
+        <w:rPr>
+          <w:sz w:val="32"/>
+          <w:szCs w:val="32"/>
+          <w:lang w:val="en-US"/>
+        </w:rPr>
+      </w:pPr>
+      <w:r>
+        <w:rPr>
+          <w:sz w:val="32"/>
+          <w:szCs w:val="32"/>
+          <w:lang w:val="en-US"/>
+        </w:rPr>
+        <w:t>2.</w:t>
+      </w:r>
+      <w:r>
+        <w:rPr>
+          <w:sz w:val="32"/>
+          <w:szCs w:val="32"/>
+          <w:lang w:val="en-US"/>
+        </w:rPr>
+        <w:t xml:space="preserve"> </w:t>
+      </w:r>
+      <w:r>
+        <w:rPr>
+          <w:sz w:val="32"/>
+          <w:szCs w:val="32"/>
+          <w:lang w:val="en-US"/>
+        </w:rPr>
+        <w:t>a</w:t>
+      </w:r>
+      <w:r>
+        <w:rPr>
+          <w:sz w:val="32"/>
+          <w:szCs w:val="32"/>
+          <w:lang w:val="en-US"/>
+        </w:rPr>
+        <w:t>llegation</w:t>
+      </w:r>
+    </w:p>
+    <w:p>
+      <w:pPr>
+        <w:rPr>
+          <w:sz w:val="32"/>
+          <w:szCs w:val="32"/>
+          <w:lang w:val="en-US"/>
+        </w:rPr>
+      </w:pPr>
+      <w:r>
+        <w:rPr>
+          <w:sz w:val="32"/>
+          <w:szCs w:val="32"/>
+          <w:lang w:val="en-US"/>
+        </w:rPr>
+        <w:t>3.</w:t>
+      </w:r>
+      <w:r>
+        <w:rPr>
+          <w:sz w:val="32"/>
+          <w:szCs w:val="32"/>
+          <w:lang w:val="en-US"/>
+        </w:rPr>
+        <w:t xml:space="preserve"> </w:t>
+      </w:r>
+      <w:r>
+        <w:rPr>
+          <w:sz w:val="32"/>
+          <w:szCs w:val="32"/>
+          <w:lang w:val="en-US"/>
+        </w:rPr>
+        <w:t>alleged</w:t>
+      </w:r>
+    </w:p>
+    <w:p>
+      <w:pPr>
+        <w:rPr>
+          <w:sz w:val="32"/>
+          <w:szCs w:val="32"/>
+          <w:lang w:val="en-US"/>
+        </w:rPr>
+      </w:pPr>
+      <w:r>
+        <w:rPr>
+          <w:sz w:val="32"/>
+          <w:szCs w:val="32"/>
+          <w:lang w:val="en-US"/>
+        </w:rPr>
+        <w:t>4. deserve</w:t>
+      </w:r>
+    </w:p>
+    <w:p>
+      <w:pPr>
+        <w:rPr>
+          <w:sz w:val="32"/>
+          <w:szCs w:val="32"/>
+          <w:lang w:val="en-US"/>
+        </w:rPr>
+      </w:pPr>
+      <w:r>
+        <w:rPr>
+          <w:sz w:val="32"/>
+          <w:szCs w:val="32"/>
+          <w:lang w:val="en-US"/>
+        </w:rPr>
+        <w:t>5.</w:t>
+      </w:r>
+      <w:r>
+        <w:rPr>
+          <w:sz w:val="32"/>
+          <w:szCs w:val="32"/>
+          <w:lang w:val="en-US"/>
+        </w:rPr>
+        <w:t xml:space="preserve"> </w:t>
+      </w:r>
+      <w:r>
+        <w:rPr>
+          <w:sz w:val="32"/>
+          <w:szCs w:val="32"/>
+          <w:lang w:val="en-US"/>
+        </w:rPr>
         <w:t>intrusion</w:t>
       </w:r>
     </w:p>
@@ -1219,32 +1354,24 @@
           <w:szCs w:val="32"/>
           <w:lang w:val="en-US"/>
         </w:rPr>
-        <w:t>2.</w:t>
-      </w:r>
-      <w:r>
-        <w:rPr>
-          <w:sz w:val="32"/>
-          <w:szCs w:val="32"/>
-          <w:lang w:val="en-US"/>
-        </w:rPr>
-        <w:t xml:space="preserve"> tabloid</w:t>
-      </w:r>
-    </w:p>
-    <w:p>
-      <w:pPr>
-        <w:rPr>
-          <w:sz w:val="32"/>
-          <w:szCs w:val="32"/>
-          <w:lang w:val="en-US"/>
-        </w:rPr>
-      </w:pPr>
-      <w:r>
-        <w:rPr>
-          <w:sz w:val="32"/>
-          <w:szCs w:val="32"/>
-          <w:lang w:val="en-US"/>
-        </w:rPr>
-        <w:t>3.</w:t>
+        <w:t>6. privacy</w:t>
+      </w:r>
+    </w:p>
+    <w:p>
+      <w:pPr>
+        <w:rPr>
+          <w:sz w:val="32"/>
+          <w:szCs w:val="32"/>
+          <w:lang w:val="en-US"/>
+        </w:rPr>
+      </w:pPr>
+      <w:r>
+        <w:rPr>
+          <w:sz w:val="32"/>
+          <w:szCs w:val="32"/>
+          <w:lang w:val="en-US"/>
+        </w:rPr>
+        <w:t>7.</w:t>
       </w:r>
       <w:r>
         <w:rPr>
@@ -1260,106 +1387,6 @@
           <w:szCs w:val="32"/>
           <w:lang w:val="en-US"/>
         </w:rPr>
-        <w:t>alleged</w:t>
-      </w:r>
-    </w:p>
-    <w:p>
-      <w:pPr>
-        <w:rPr>
-          <w:sz w:val="32"/>
-          <w:szCs w:val="32"/>
-          <w:lang w:val="en-US"/>
-        </w:rPr>
-      </w:pPr>
-      <w:r>
-        <w:rPr>
-          <w:sz w:val="32"/>
-          <w:szCs w:val="32"/>
-          <w:lang w:val="en-US"/>
-        </w:rPr>
-        <w:t>4. deserve</w:t>
-      </w:r>
-    </w:p>
-    <w:p>
-      <w:pPr>
-        <w:rPr>
-          <w:sz w:val="32"/>
-          <w:szCs w:val="32"/>
-          <w:lang w:val="en-US"/>
-        </w:rPr>
-      </w:pPr>
-      <w:r>
-        <w:rPr>
-          <w:sz w:val="32"/>
-          <w:szCs w:val="32"/>
-          <w:lang w:val="en-US"/>
-        </w:rPr>
-        <w:t>5.</w:t>
-      </w:r>
-      <w:r>
-        <w:rPr>
-          <w:sz w:val="32"/>
-          <w:szCs w:val="32"/>
-          <w:lang w:val="en-US"/>
-        </w:rPr>
-        <w:t xml:space="preserve"> a</w:t>
-      </w:r>
-      <w:r>
-        <w:rPr>
-          <w:sz w:val="32"/>
-          <w:szCs w:val="32"/>
-          <w:lang w:val="en-US"/>
-        </w:rPr>
-        <w:t>llegation</w:t>
-      </w:r>
-    </w:p>
-    <w:p>
-      <w:pPr>
-        <w:rPr>
-          <w:sz w:val="32"/>
-          <w:szCs w:val="32"/>
-          <w:lang w:val="en-US"/>
-        </w:rPr>
-      </w:pPr>
-      <w:r>
-        <w:rPr>
-          <w:sz w:val="32"/>
-          <w:szCs w:val="32"/>
-          <w:lang w:val="en-US"/>
-        </w:rPr>
-        <w:t>6. privacy</w:t>
-      </w:r>
-    </w:p>
-    <w:p>
-      <w:pPr>
-        <w:rPr>
-          <w:sz w:val="32"/>
-          <w:szCs w:val="32"/>
-          <w:lang w:val="en-US"/>
-        </w:rPr>
-      </w:pPr>
-      <w:r>
-        <w:rPr>
-          <w:sz w:val="32"/>
-          <w:szCs w:val="32"/>
-          <w:lang w:val="en-US"/>
-        </w:rPr>
-        <w:t>7.</w:t>
-      </w:r>
-      <w:r>
-        <w:rPr>
-          <w:sz w:val="32"/>
-          <w:szCs w:val="32"/>
-          <w:lang w:val="en-US"/>
-        </w:rPr>
-        <w:t xml:space="preserve"> </w:t>
-      </w:r>
-      <w:r>
-        <w:rPr>
-          <w:sz w:val="32"/>
-          <w:szCs w:val="32"/>
-          <w:lang w:val="en-US"/>
-        </w:rPr>
         <w:t>exclusive</w:t>
       </w:r>
     </w:p>
@@ -1385,7 +1412,7 @@
           <w:szCs w:val="32"/>
           <w:lang w:val="en-US"/>
         </w:rPr>
-        <w:t>coverage</w:t>
+        <w:t>tabloid</w:t>
       </w:r>
     </w:p>
     <w:p>
@@ -1412,8 +1439,6 @@
         </w:rPr>
         <w:t>scandal</w:t>
       </w:r>
-      <w:bookmarkStart w:id="0" w:name="_GoBack"/>
-      <w:bookmarkEnd w:id="0"/>
     </w:p>
     <w:sectPr>
       <w:pgSz w:w="11906" w:h="16838"/>

</xml_diff>

<commit_message>
lesson 160 - saturday
</commit_message>
<xml_diff>
--- a/english_via_skype/solutions/doc/lesson_154_celebrities_edit.docx
+++ b/english_via_skype/solutions/doc/lesson_154_celebrities_edit.docx
@@ -84,7 +84,18 @@
           <w:szCs w:val="32"/>
           <w:lang w:val="en-US"/>
         </w:rPr>
-        <w:t>ine , cast , through, bounce, utmost, setback</w:t>
+        <w:t>ine , cast , through</w:t>
+      </w:r>
+      <w:bookmarkStart w:id="0" w:name="_GoBack"/>
+      <w:bookmarkEnd w:id="0"/>
+      <w:r>
+        <w:rPr>
+          <w:b/>
+          <w:sz w:val="32"/>
+          <w:szCs w:val="32"/>
+          <w:lang w:val="en-US"/>
+        </w:rPr>
+        <w:t>, bounce, utmost, setback</w:t>
       </w:r>
     </w:p>
     <w:p>
@@ -1202,6 +1213,130 @@
           <w:szCs w:val="32"/>
           <w:lang w:val="en-US"/>
         </w:rPr>
+        <w:t>coverage</w:t>
+      </w:r>
+    </w:p>
+    <w:p>
+      <w:pPr>
+        <w:rPr>
+          <w:sz w:val="32"/>
+          <w:szCs w:val="32"/>
+          <w:lang w:val="en-US"/>
+        </w:rPr>
+      </w:pPr>
+      <w:r>
+        <w:rPr>
+          <w:sz w:val="32"/>
+          <w:szCs w:val="32"/>
+          <w:lang w:val="en-US"/>
+        </w:rPr>
+        <w:t>2.</w:t>
+      </w:r>
+      <w:r>
+        <w:rPr>
+          <w:sz w:val="32"/>
+          <w:szCs w:val="32"/>
+          <w:lang w:val="en-US"/>
+        </w:rPr>
+        <w:t xml:space="preserve"> </w:t>
+      </w:r>
+      <w:r>
+        <w:rPr>
+          <w:sz w:val="32"/>
+          <w:szCs w:val="32"/>
+          <w:lang w:val="en-US"/>
+        </w:rPr>
+        <w:t>a</w:t>
+      </w:r>
+      <w:r>
+        <w:rPr>
+          <w:sz w:val="32"/>
+          <w:szCs w:val="32"/>
+          <w:lang w:val="en-US"/>
+        </w:rPr>
+        <w:t>llegation</w:t>
+      </w:r>
+    </w:p>
+    <w:p>
+      <w:pPr>
+        <w:rPr>
+          <w:sz w:val="32"/>
+          <w:szCs w:val="32"/>
+          <w:lang w:val="en-US"/>
+        </w:rPr>
+      </w:pPr>
+      <w:r>
+        <w:rPr>
+          <w:sz w:val="32"/>
+          <w:szCs w:val="32"/>
+          <w:lang w:val="en-US"/>
+        </w:rPr>
+        <w:t>3.</w:t>
+      </w:r>
+      <w:r>
+        <w:rPr>
+          <w:sz w:val="32"/>
+          <w:szCs w:val="32"/>
+          <w:lang w:val="en-US"/>
+        </w:rPr>
+        <w:t xml:space="preserve"> </w:t>
+      </w:r>
+      <w:r>
+        <w:rPr>
+          <w:sz w:val="32"/>
+          <w:szCs w:val="32"/>
+          <w:lang w:val="en-US"/>
+        </w:rPr>
+        <w:t>alleged</w:t>
+      </w:r>
+    </w:p>
+    <w:p>
+      <w:pPr>
+        <w:rPr>
+          <w:sz w:val="32"/>
+          <w:szCs w:val="32"/>
+          <w:lang w:val="en-US"/>
+        </w:rPr>
+      </w:pPr>
+      <w:r>
+        <w:rPr>
+          <w:sz w:val="32"/>
+          <w:szCs w:val="32"/>
+          <w:lang w:val="en-US"/>
+        </w:rPr>
+        <w:t>4. deserve</w:t>
+      </w:r>
+    </w:p>
+    <w:p>
+      <w:pPr>
+        <w:rPr>
+          <w:sz w:val="32"/>
+          <w:szCs w:val="32"/>
+          <w:lang w:val="en-US"/>
+        </w:rPr>
+      </w:pPr>
+      <w:r>
+        <w:rPr>
+          <w:sz w:val="32"/>
+          <w:szCs w:val="32"/>
+          <w:lang w:val="en-US"/>
+        </w:rPr>
+        <w:t>5.</w:t>
+      </w:r>
+      <w:r>
+        <w:rPr>
+          <w:sz w:val="32"/>
+          <w:szCs w:val="32"/>
+          <w:lang w:val="en-US"/>
+        </w:rPr>
+        <w:t xml:space="preserve"> </w:t>
+      </w:r>
+      <w:r>
+        <w:rPr>
+          <w:sz w:val="32"/>
+          <w:szCs w:val="32"/>
+          <w:lang w:val="en-US"/>
+        </w:rPr>
         <w:t>intrusion</w:t>
       </w:r>
     </w:p>
@@ -1219,32 +1354,24 @@
           <w:szCs w:val="32"/>
           <w:lang w:val="en-US"/>
         </w:rPr>
-        <w:t>2.</w:t>
-      </w:r>
-      <w:r>
-        <w:rPr>
-          <w:sz w:val="32"/>
-          <w:szCs w:val="32"/>
-          <w:lang w:val="en-US"/>
-        </w:rPr>
-        <w:t xml:space="preserve"> tabloid</w:t>
-      </w:r>
-    </w:p>
-    <w:p>
-      <w:pPr>
-        <w:rPr>
-          <w:sz w:val="32"/>
-          <w:szCs w:val="32"/>
-          <w:lang w:val="en-US"/>
-        </w:rPr>
-      </w:pPr>
-      <w:r>
-        <w:rPr>
-          <w:sz w:val="32"/>
-          <w:szCs w:val="32"/>
-          <w:lang w:val="en-US"/>
-        </w:rPr>
-        <w:t>3.</w:t>
+        <w:t>6. privacy</w:t>
+      </w:r>
+    </w:p>
+    <w:p>
+      <w:pPr>
+        <w:rPr>
+          <w:sz w:val="32"/>
+          <w:szCs w:val="32"/>
+          <w:lang w:val="en-US"/>
+        </w:rPr>
+      </w:pPr>
+      <w:r>
+        <w:rPr>
+          <w:sz w:val="32"/>
+          <w:szCs w:val="32"/>
+          <w:lang w:val="en-US"/>
+        </w:rPr>
+        <w:t>7.</w:t>
       </w:r>
       <w:r>
         <w:rPr>
@@ -1260,106 +1387,6 @@
           <w:szCs w:val="32"/>
           <w:lang w:val="en-US"/>
         </w:rPr>
-        <w:t>alleged</w:t>
-      </w:r>
-    </w:p>
-    <w:p>
-      <w:pPr>
-        <w:rPr>
-          <w:sz w:val="32"/>
-          <w:szCs w:val="32"/>
-          <w:lang w:val="en-US"/>
-        </w:rPr>
-      </w:pPr>
-      <w:r>
-        <w:rPr>
-          <w:sz w:val="32"/>
-          <w:szCs w:val="32"/>
-          <w:lang w:val="en-US"/>
-        </w:rPr>
-        <w:t>4. deserve</w:t>
-      </w:r>
-    </w:p>
-    <w:p>
-      <w:pPr>
-        <w:rPr>
-          <w:sz w:val="32"/>
-          <w:szCs w:val="32"/>
-          <w:lang w:val="en-US"/>
-        </w:rPr>
-      </w:pPr>
-      <w:r>
-        <w:rPr>
-          <w:sz w:val="32"/>
-          <w:szCs w:val="32"/>
-          <w:lang w:val="en-US"/>
-        </w:rPr>
-        <w:t>5.</w:t>
-      </w:r>
-      <w:r>
-        <w:rPr>
-          <w:sz w:val="32"/>
-          <w:szCs w:val="32"/>
-          <w:lang w:val="en-US"/>
-        </w:rPr>
-        <w:t xml:space="preserve"> a</w:t>
-      </w:r>
-      <w:r>
-        <w:rPr>
-          <w:sz w:val="32"/>
-          <w:szCs w:val="32"/>
-          <w:lang w:val="en-US"/>
-        </w:rPr>
-        <w:t>llegation</w:t>
-      </w:r>
-    </w:p>
-    <w:p>
-      <w:pPr>
-        <w:rPr>
-          <w:sz w:val="32"/>
-          <w:szCs w:val="32"/>
-          <w:lang w:val="en-US"/>
-        </w:rPr>
-      </w:pPr>
-      <w:r>
-        <w:rPr>
-          <w:sz w:val="32"/>
-          <w:szCs w:val="32"/>
-          <w:lang w:val="en-US"/>
-        </w:rPr>
-        <w:t>6. privacy</w:t>
-      </w:r>
-    </w:p>
-    <w:p>
-      <w:pPr>
-        <w:rPr>
-          <w:sz w:val="32"/>
-          <w:szCs w:val="32"/>
-          <w:lang w:val="en-US"/>
-        </w:rPr>
-      </w:pPr>
-      <w:r>
-        <w:rPr>
-          <w:sz w:val="32"/>
-          <w:szCs w:val="32"/>
-          <w:lang w:val="en-US"/>
-        </w:rPr>
-        <w:t>7.</w:t>
-      </w:r>
-      <w:r>
-        <w:rPr>
-          <w:sz w:val="32"/>
-          <w:szCs w:val="32"/>
-          <w:lang w:val="en-US"/>
-        </w:rPr>
-        <w:t xml:space="preserve"> </w:t>
-      </w:r>
-      <w:r>
-        <w:rPr>
-          <w:sz w:val="32"/>
-          <w:szCs w:val="32"/>
-          <w:lang w:val="en-US"/>
-        </w:rPr>
         <w:t>exclusive</w:t>
       </w:r>
     </w:p>
@@ -1385,7 +1412,7 @@
           <w:szCs w:val="32"/>
           <w:lang w:val="en-US"/>
         </w:rPr>
-        <w:t>coverage</w:t>
+        <w:t>tabloid</w:t>
       </w:r>
     </w:p>
     <w:p>
@@ -1412,8 +1439,6 @@
         </w:rPr>
         <w:t>scandal</w:t>
       </w:r>
-      <w:bookmarkStart w:id="0" w:name="_GoBack"/>
-      <w:bookmarkEnd w:id="0"/>
     </w:p>
     <w:sectPr>
       <w:pgSz w:w="11906" w:h="16838"/>

</xml_diff>